<commit_message>
updated the final version of ch 6
</commit_message>
<xml_diff>
--- a/1-Documentation/1-Drafts/chapter 6/chapter 6 draft.docx
+++ b/1-Documentation/1-Drafts/chapter 6/chapter 6 draft.docx
@@ -1801,19 +1801,7 @@
               <w:rPr>
                 <w:lang w:val="en-AE"/>
               </w:rPr>
-              <w:t xml:space="preserve">Try to </w:t>
-            </w:r>
-            <w:r>
-              <w:rPr>
-                <w:lang w:val="en-AE"/>
-              </w:rPr>
-              <w:t>sign up</w:t>
-            </w:r>
-            <w:r>
-              <w:rPr>
-                <w:lang w:val="en-AE"/>
-              </w:rPr>
-              <w:t xml:space="preserve"> with an email that already exists.</w:t>
+              <w:t>Try to sign up with an email that already exists.</w:t>
             </w:r>
           </w:p>
         </w:tc>
@@ -1986,10 +1974,7 @@
               <w:t>Error message: "</w:t>
             </w:r>
             <w:r>
-              <w:t xml:space="preserve">Invalid </w:t>
-            </w:r>
-            <w:r>
-              <w:t>credentials.</w:t>
+              <w:t>Invalid credentials.</w:t>
             </w:r>
             <w:r>
               <w:rPr>
@@ -2436,13 +2421,7 @@
               <w:rPr>
                 <w:lang w:val="en-AE"/>
               </w:rPr>
-              <w:t xml:space="preserve">Success; Redirect to Log in </w:t>
-            </w:r>
-            <w:r>
-              <w:rPr>
-                <w:lang w:val="en-AE"/>
-              </w:rPr>
-              <w:t>page.</w:t>
+              <w:t>Success; Redirect to Log in page.</w:t>
             </w:r>
           </w:p>
         </w:tc>
@@ -2585,13 +2564,7 @@
               <w:rPr>
                 <w:lang w:val="en-AE"/>
               </w:rPr>
-              <w:t>Error message</w:t>
-            </w:r>
-            <w:r>
-              <w:rPr>
-                <w:lang w:val="en-AE"/>
-              </w:rPr>
-              <w:t>:”</w:t>
+              <w:t>Error message:”</w:t>
             </w:r>
             <w:r>
               <w:t xml:space="preserve"> Invalid email verification token</w:t>
@@ -2886,19 +2859,7 @@
               <w:rPr>
                 <w:lang w:val="en-AE"/>
               </w:rPr>
-              <w:t xml:space="preserve">Error </w:t>
-            </w:r>
-            <w:r>
-              <w:rPr>
-                <w:lang w:val="en-AE"/>
-              </w:rPr>
-              <w:t>message:</w:t>
-            </w:r>
-            <w:r>
-              <w:rPr>
-                <w:lang w:val="en-AE"/>
-              </w:rPr>
-              <w:t xml:space="preserve"> “You don’t have access to this page.”</w:t>
+              <w:t>Error message: “You don’t have access to this page.”</w:t>
             </w:r>
           </w:p>
         </w:tc>
@@ -3810,19 +3771,7 @@
               <w:rPr>
                 <w:lang w:val="en-AE"/>
               </w:rPr>
-              <w:t xml:space="preserve"> TF Count</w:t>
-            </w:r>
-            <w:r>
-              <w:rPr>
-                <w:lang w:val="en-AE"/>
-              </w:rPr>
-              <w:t>:”</w:t>
-            </w:r>
-            <w:r>
-              <w:rPr>
-                <w:lang w:val="en-AE"/>
-              </w:rPr>
-              <w:t>-1”</w:t>
+              <w:t xml:space="preserve"> TF Count:”-1”</w:t>
             </w:r>
             <w:r>
               <w:rPr>
@@ -5847,15 +5796,7 @@
                 <w:bCs/>
                 <w:lang w:val="en-AE"/>
               </w:rPr>
-              <w:t xml:space="preserve">Valid quiz </w:t>
-            </w:r>
-            <w:r>
-              <w:rPr>
-                <w:b/>
-                <w:bCs/>
-                <w:lang w:val="en-AE"/>
-              </w:rPr>
-              <w:t>submits</w:t>
+              <w:t>Valid quiz submits</w:t>
             </w:r>
           </w:p>
         </w:tc>
@@ -6007,15 +5948,7 @@
                 <w:bCs/>
                 <w:lang w:val="en-AE"/>
               </w:rPr>
-              <w:t xml:space="preserve">Invalid quiz </w:t>
-            </w:r>
-            <w:r>
-              <w:rPr>
-                <w:b/>
-                <w:bCs/>
-                <w:lang w:val="en-AE"/>
-              </w:rPr>
-              <w:t>submits</w:t>
+              <w:t>Invalid quiz submits</w:t>
             </w:r>
           </w:p>
         </w:tc>
@@ -8812,16 +8745,54 @@
           <w:kern w:val="0"/>
           <w14:ligatures w14:val="none"/>
         </w:rPr>
-        <w:t>A. T</w:t>
-      </w:r>
-      <w:r>
+        <w:t>Selenium IDE</w:t>
+      </w:r>
+    </w:p>
+    <w:p>
+      <w:pPr>
+        <w:spacing w:line="360" w:lineRule="auto"/>
+        <w:jc w:val="both"/>
         <w:rPr>
           <w:rFonts w:ascii="Times New Roman" w:eastAsia="Calibri" w:hAnsi="Times New Roman" w:cs="Times New Roman"/>
           <w:kern w:val="0"/>
           <w14:ligatures w14:val="none"/>
         </w:rPr>
-        <w:t xml:space="preserve">he </w:t>
-      </w:r>
+      </w:pPr>
+      <w:r>
+        <w:rPr>
+          <w:rFonts w:ascii="Times New Roman" w:eastAsia="Calibri" w:hAnsi="Times New Roman" w:cs="Times New Roman"/>
+          <w:kern w:val="0"/>
+          <w14:ligatures w14:val="none"/>
+        </w:rPr>
+        <w:t>2.</w:t>
+      </w:r>
+      <w:r>
+        <w:rPr>
+          <w:rFonts w:ascii="Times New Roman" w:eastAsia="Calibri" w:hAnsi="Times New Roman" w:cs="Times New Roman"/>
+          <w:kern w:val="0"/>
+          <w14:ligatures w14:val="none"/>
+        </w:rPr>
+        <w:t xml:space="preserve"> Decide what test cases to automate</w:t>
+      </w:r>
+      <w:r>
+        <w:rPr>
+          <w:rFonts w:ascii="Times New Roman" w:eastAsia="Calibri" w:hAnsi="Times New Roman" w:cs="Times New Roman"/>
+          <w:kern w:val="0"/>
+          <w14:ligatures w14:val="none"/>
+        </w:rPr>
+        <w:t>:</w:t>
+      </w:r>
+    </w:p>
+    <w:p>
+      <w:pPr>
+        <w:spacing w:line="360" w:lineRule="auto"/>
+        <w:jc w:val="both"/>
+        <w:rPr>
+          <w:rFonts w:ascii="Times New Roman" w:eastAsia="Calibri" w:hAnsi="Times New Roman" w:cs="Times New Roman"/>
+          <w:kern w:val="0"/>
+          <w14:ligatures w14:val="none"/>
+        </w:rPr>
+      </w:pPr>
       <w:r>
         <w:rPr>
           <w:rFonts w:ascii="Times New Roman" w:eastAsia="Calibri" w:hAnsi="Times New Roman" w:cs="Times New Roman"/>
@@ -8830,15 +8801,7 @@
           <w:kern w:val="0"/>
           <w14:ligatures w14:val="none"/>
         </w:rPr>
-        <w:t>LM Studio Server service</w:t>
-      </w:r>
-      <w:r>
-        <w:rPr>
-          <w:rFonts w:ascii="Times New Roman" w:eastAsia="Calibri" w:hAnsi="Times New Roman" w:cs="Times New Roman"/>
-          <w:kern w:val="0"/>
-          <w14:ligatures w14:val="none"/>
-        </w:rPr>
-        <w:t xml:space="preserve"> was utilized in conjunction with </w:t>
+        <w:t xml:space="preserve">A. </w:t>
       </w:r>
       <w:r>
         <w:rPr>
@@ -8848,7 +8811,7 @@
           <w:kern w:val="0"/>
           <w14:ligatures w14:val="none"/>
         </w:rPr>
-        <w:t>Silly Tavern</w:t>
+        <w:t>API Latency Monitoring:</w:t>
       </w:r>
       <w:r>
         <w:rPr>
@@ -8856,84 +8819,57 @@
           <w:kern w:val="0"/>
           <w14:ligatures w14:val="none"/>
         </w:rPr>
-        <w:t xml:space="preserve"> to automate the measurement of API response speeds.</w:t>
+        <w:t xml:space="preserve"> Measuring the time between an API call and the initial model response.</w:t>
       </w:r>
     </w:p>
     <w:p>
-      <w:pPr>
-        <w:spacing w:line="360" w:lineRule="auto"/>
-        <w:jc w:val="both"/>
-        <w:rPr>
-          <w:rFonts w:ascii="Times New Roman" w:eastAsia="Calibri" w:hAnsi="Times New Roman" w:cs="Times New Roman"/>
-          <w:kern w:val="0"/>
-          <w14:ligatures w14:val="none"/>
-        </w:rPr>
-      </w:pPr>
-      <w:r>
-        <w:rPr>
-          <w:rFonts w:ascii="Times New Roman" w:eastAsia="Calibri" w:hAnsi="Times New Roman" w:cs="Times New Roman"/>
-          <w:kern w:val="0"/>
-          <w14:ligatures w14:val="none"/>
-        </w:rPr>
-        <w:t>2.</w:t>
-      </w:r>
-      <w:r>
-        <w:rPr>
-          <w:rFonts w:ascii="Times New Roman" w:eastAsia="Calibri" w:hAnsi="Times New Roman" w:cs="Times New Roman"/>
-          <w:kern w:val="0"/>
-          <w14:ligatures w14:val="none"/>
-        </w:rPr>
-        <w:t xml:space="preserve"> Decide what test cases to automate</w:t>
-      </w:r>
-      <w:r>
-        <w:rPr>
-          <w:rFonts w:ascii="Times New Roman" w:eastAsia="Calibri" w:hAnsi="Times New Roman" w:cs="Times New Roman"/>
-          <w:kern w:val="0"/>
-          <w14:ligatures w14:val="none"/>
-        </w:rPr>
-        <w:t>:</w:t>
+      <w:r>
+        <w:rPr>
+          <w:noProof/>
+        </w:rPr>
+        <w:drawing>
+          <wp:inline distT="0" distB="0" distL="0" distR="0" wp14:anchorId="3144767C" wp14:editId="1AEF3699">
+            <wp:extent cx="5913120" cy="2381250"/>
+            <wp:effectExtent l="0" t="0" r="0" b="0"/>
+            <wp:docPr id="1" name="Picture 1"/>
+            <wp:cNvGraphicFramePr>
+              <a:graphicFrameLocks xmlns:a="http://schemas.openxmlformats.org/drawingml/2006/main" noChangeAspect="1"/>
+            </wp:cNvGraphicFramePr>
+            <a:graphic xmlns:a="http://schemas.openxmlformats.org/drawingml/2006/main">
+              <a:graphicData uri="http://schemas.openxmlformats.org/drawingml/2006/picture">
+                <pic:pic xmlns:pic="http://schemas.openxmlformats.org/drawingml/2006/picture">
+                  <pic:nvPicPr>
+                    <pic:cNvPr id="1" name="Picture 1"/>
+                    <pic:cNvPicPr/>
+                  </pic:nvPicPr>
+                  <pic:blipFill>
+                    <a:blip r:embed="rId5">
+                      <a:extLst>
+                        <a:ext uri="{28A0092B-C50C-407E-A947-70E740481C1C}">
+                          <a14:useLocalDpi xmlns:a14="http://schemas.microsoft.com/office/drawing/2010/main" val="0"/>
+                        </a:ext>
+                      </a:extLst>
+                    </a:blip>
+                    <a:stretch>
+                      <a:fillRect/>
+                    </a:stretch>
+                  </pic:blipFill>
+                  <pic:spPr>
+                    <a:xfrm>
+                      <a:off x="0" y="0"/>
+                      <a:ext cx="5913120" cy="2381250"/>
+                    </a:xfrm>
+                    <a:prstGeom prst="rect">
+                      <a:avLst/>
+                    </a:prstGeom>
+                  </pic:spPr>
+                </pic:pic>
+              </a:graphicData>
+            </a:graphic>
+          </wp:inline>
+        </w:drawing>
       </w:r>
     </w:p>
-    <w:p>
-      <w:pPr>
-        <w:spacing w:line="360" w:lineRule="auto"/>
-        <w:jc w:val="both"/>
-        <w:rPr>
-          <w:rFonts w:ascii="Times New Roman" w:eastAsia="Calibri" w:hAnsi="Times New Roman" w:cs="Times New Roman"/>
-          <w:kern w:val="0"/>
-          <w14:ligatures w14:val="none"/>
-        </w:rPr>
-      </w:pPr>
-      <w:r>
-        <w:rPr>
-          <w:rFonts w:ascii="Times New Roman" w:eastAsia="Calibri" w:hAnsi="Times New Roman" w:cs="Times New Roman"/>
-          <w:b/>
-          <w:bCs/>
-          <w:kern w:val="0"/>
-          <w14:ligatures w14:val="none"/>
-        </w:rPr>
-        <w:t xml:space="preserve">A. </w:t>
-      </w:r>
-      <w:r>
-        <w:rPr>
-          <w:rFonts w:ascii="Times New Roman" w:eastAsia="Calibri" w:hAnsi="Times New Roman" w:cs="Times New Roman"/>
-          <w:b/>
-          <w:bCs/>
-          <w:kern w:val="0"/>
-          <w14:ligatures w14:val="none"/>
-        </w:rPr>
-        <w:t>API Latency Monitoring:</w:t>
-      </w:r>
-      <w:r>
-        <w:rPr>
-          <w:rFonts w:ascii="Times New Roman" w:eastAsia="Calibri" w:hAnsi="Times New Roman" w:cs="Times New Roman"/>
-          <w:kern w:val="0"/>
-          <w14:ligatures w14:val="none"/>
-        </w:rPr>
-        <w:t xml:space="preserve"> Measuring the time between an API call and the initial model response.</w:t>
-      </w:r>
-    </w:p>
-    <w:p/>
     <w:sectPr>
       <w:pgSz w:w="12240" w:h="15840"/>
       <w:pgMar w:top="1440" w:right="1440" w:bottom="1440" w:left="1440" w:header="720" w:footer="720" w:gutter="0"/>
@@ -10353,6 +10289,7 @@
   <w:style w:type="character" w:default="1" w:styleId="DefaultParagraphFont">
     <w:name w:val="Default Paragraph Font"/>
     <w:uiPriority w:val="1"/>
+    <w:semiHidden/>
     <w:unhideWhenUsed/>
   </w:style>
   <w:style w:type="table" w:default="1" w:styleId="TableNormal">

</xml_diff>